<commit_message>
add gitignore, update report
</commit_message>
<xml_diff>
--- a/Отчет.docx
+++ b/Отчет.docx
@@ -512,7 +512,7 @@
           <w:lang w:val="ru-RU" w:eastAsia="ru-RU"/>
         </w:rPr>
         <w:sectPr>
-          <w:footerReference r:id="rId3" w:type="default"/>
+          <w:footerReference r:id="rId5" w:type="default"/>
           <w:pgSz w:w="11906" w:h="16838"/>
           <w:pgMar w:top="1440" w:right="1800" w:bottom="1440" w:left="1800" w:header="720" w:footer="720" w:gutter="0"/>
           <w:pgNumType w:fmt="decimal" w:start="1"/>
@@ -569,7 +569,7 @@
         </w:p>
         <w:p>
           <w:pPr>
-            <w:pStyle w:val="8"/>
+            <w:pStyle w:val="14"/>
             <w:tabs>
               <w:tab w:val="right" w:leader="dot" w:pos="8306"/>
             </w:tabs>
@@ -643,7 +643,7 @@
         </w:p>
         <w:p>
           <w:pPr>
-            <w:pStyle w:val="8"/>
+            <w:pStyle w:val="14"/>
             <w:tabs>
               <w:tab w:val="right" w:leader="dot" w:pos="8306"/>
             </w:tabs>
@@ -700,7 +700,7 @@
         </w:p>
         <w:p>
           <w:pPr>
-            <w:pStyle w:val="8"/>
+            <w:pStyle w:val="14"/>
             <w:tabs>
               <w:tab w:val="right" w:leader="dot" w:pos="8306"/>
             </w:tabs>
@@ -767,7 +767,7 @@
         </w:p>
         <w:p>
           <w:pPr>
-            <w:pStyle w:val="8"/>
+            <w:pStyle w:val="14"/>
             <w:tabs>
               <w:tab w:val="right" w:leader="dot" w:pos="8306"/>
             </w:tabs>
@@ -824,7 +824,7 @@
         </w:p>
         <w:p>
           <w:pPr>
-            <w:pStyle w:val="8"/>
+            <w:pStyle w:val="14"/>
             <w:tabs>
               <w:tab w:val="right" w:leader="dot" w:pos="8306"/>
             </w:tabs>
@@ -881,7 +881,7 @@
         </w:p>
         <w:p>
           <w:pPr>
-            <w:pStyle w:val="8"/>
+            <w:pStyle w:val="14"/>
             <w:tabs>
               <w:tab w:val="right" w:leader="dot" w:pos="8306"/>
             </w:tabs>
@@ -984,7 +984,7 @@
     </w:p>
     <w:p>
       <w:pPr>
-        <w:pStyle w:val="11"/>
+        <w:pStyle w:val="12"/>
         <w:keepNext w:val="0"/>
         <w:keepLines w:val="0"/>
         <w:widowControl/>
@@ -1013,8 +1013,6 @@
         </w:rPr>
         <w:t>р</w:t>
       </w:r>
-      <w:bookmarkStart w:id="6" w:name="_GoBack"/>
-      <w:bookmarkEnd w:id="6"/>
       <w:r>
         <w:rPr>
           <w:rFonts w:hint="default"/>
@@ -1062,7 +1060,7 @@
     </w:p>
     <w:p>
       <w:pPr>
-        <w:pStyle w:val="11"/>
+        <w:pStyle w:val="12"/>
         <w:keepNext w:val="0"/>
         <w:keepLines w:val="0"/>
         <w:widowControl/>
@@ -1095,7 +1093,7 @@
     </w:p>
     <w:p>
       <w:pPr>
-        <w:pStyle w:val="11"/>
+        <w:pStyle w:val="12"/>
         <w:keepNext w:val="0"/>
         <w:keepLines w:val="0"/>
         <w:widowControl/>
@@ -1177,7 +1175,7 @@
     </w:p>
     <w:p>
       <w:pPr>
-        <w:pStyle w:val="11"/>
+        <w:pStyle w:val="12"/>
         <w:keepNext w:val="0"/>
         <w:keepLines w:val="0"/>
         <w:widowControl/>
@@ -1241,7 +1239,7 @@
     </w:p>
     <w:p>
       <w:pPr>
-        <w:pStyle w:val="11"/>
+        <w:pStyle w:val="12"/>
         <w:keepNext w:val="0"/>
         <w:keepLines w:val="0"/>
         <w:widowControl/>
@@ -1287,7 +1285,7 @@
     </w:p>
     <w:p>
       <w:pPr>
-        <w:pStyle w:val="11"/>
+        <w:pStyle w:val="12"/>
         <w:keepNext w:val="0"/>
         <w:keepLines w:val="0"/>
         <w:widowControl/>
@@ -1336,7 +1334,7 @@
     </w:p>
     <w:p>
       <w:pPr>
-        <w:pStyle w:val="11"/>
+        <w:pStyle w:val="12"/>
         <w:keepNext w:val="0"/>
         <w:keepLines w:val="0"/>
         <w:widowControl/>
@@ -1356,7 +1354,7 @@
     </w:p>
     <w:p>
       <w:pPr>
-        <w:pStyle w:val="11"/>
+        <w:pStyle w:val="12"/>
         <w:keepNext w:val="0"/>
         <w:keepLines w:val="0"/>
         <w:widowControl/>
@@ -1373,7 +1371,7 @@
           <w:lang w:val="ru-RU" w:eastAsia="ru-RU"/>
         </w:rPr>
         <w:sectPr>
-          <w:footerReference r:id="rId4" w:type="default"/>
+          <w:footerReference r:id="rId6" w:type="default"/>
           <w:pgSz w:w="11906" w:h="16838"/>
           <w:pgMar w:top="1440" w:right="1800" w:bottom="1440" w:left="1800" w:header="720" w:footer="720" w:gutter="0"/>
           <w:pgNumType w:fmt="decimal" w:start="1"/>
@@ -1736,7 +1734,7 @@
                     </pic:cNvPicPr>
                   </pic:nvPicPr>
                   <pic:blipFill>
-                    <a:blip r:embed="rId6"/>
+                    <a:blip r:embed="rId8"/>
                     <a:stretch>
                       <a:fillRect/>
                     </a:stretch>
@@ -1817,7 +1815,7 @@
                     </pic:cNvPicPr>
                   </pic:nvPicPr>
                   <pic:blipFill>
-                    <a:blip r:embed="rId7"/>
+                    <a:blip r:embed="rId9"/>
                     <a:stretch>
                       <a:fillRect/>
                     </a:stretch>
@@ -2006,7 +2004,7 @@
                     </pic:cNvPicPr>
                   </pic:nvPicPr>
                   <pic:blipFill>
-                    <a:blip r:embed="rId8"/>
+                    <a:blip r:embed="rId10"/>
                     <a:stretch>
                       <a:fillRect/>
                     </a:stretch>
@@ -2159,7 +2157,58 @@
           <w:rFonts w:hint="default"/>
           <w:lang w:val="en-US" w:eastAsia="ru-RU"/>
         </w:rPr>
-        <w:t>Среднее время выполнение первой задачи 18-19с</w:t>
+        <w:t xml:space="preserve">Среднее время выполнение первой задачи 18-19с (при проверке на другом устройстве среднее значение стало ~7c. </w:t>
+      </w:r>
+      <w:r>
+        <w:rPr>
+          <w:rFonts w:hint="default"/>
+          <w:lang w:val="ru-RU" w:eastAsia="ru-RU"/>
+        </w:rPr>
+        <w:t>Разница</w:t>
+      </w:r>
+      <w:r>
+        <w:rPr>
+          <w:rFonts w:hint="default"/>
+          <w:lang w:val="en-US" w:eastAsia="ru-RU"/>
+        </w:rPr>
+        <w:t xml:space="preserve"> в верси</w:t>
+      </w:r>
+      <w:r>
+        <w:rPr>
+          <w:rFonts w:hint="default"/>
+          <w:lang w:val="ru-RU" w:eastAsia="ru-RU"/>
+        </w:rPr>
+        <w:t>ях</w:t>
+      </w:r>
+      <w:r>
+        <w:rPr>
+          <w:rFonts w:hint="default"/>
+          <w:lang w:val="en-US" w:eastAsia="ru-RU"/>
+        </w:rPr>
+        <w:t xml:space="preserve"> </w:t>
+      </w:r>
+      <w:bookmarkStart w:id="6" w:name="_GoBack"/>
+      <w:bookmarkEnd w:id="6"/>
+      <w:r>
+        <w:rPr>
+          <w:rFonts w:hint="default"/>
+          <w:lang w:val="en-US" w:eastAsia="ru-RU"/>
+        </w:rPr>
+        <w:t xml:space="preserve">операционной системы, версий IDLE </w:t>
+      </w:r>
+      <w:r>
+        <w:rPr>
+          <w:rFonts w:hint="default"/>
+          <w:lang w:val="ru-RU" w:eastAsia="ru-RU"/>
+        </w:rPr>
+        <w:t>и</w:t>
+      </w:r>
+      <w:r>
+        <w:rPr>
+          <w:rFonts w:hint="default"/>
+          <w:lang w:val="en-US" w:eastAsia="ru-RU"/>
+        </w:rPr>
+        <w:t xml:space="preserve"> c++)</w:t>
       </w:r>
       <w:r>
         <w:rPr>
@@ -2201,7 +2250,7 @@
                     </pic:cNvPicPr>
                   </pic:nvPicPr>
                   <pic:blipFill>
-                    <a:blip r:embed="rId9"/>
+                    <a:blip r:embed="rId11"/>
                     <a:stretch>
                       <a:fillRect/>
                     </a:stretch>
@@ -2284,7 +2333,7 @@
                     </pic:cNvPicPr>
                   </pic:nvPicPr>
                   <pic:blipFill>
-                    <a:blip r:embed="rId10"/>
+                    <a:blip r:embed="rId12"/>
                     <a:stretch>
                       <a:fillRect/>
                     </a:stretch>
@@ -2327,7 +2376,7 @@
                     </pic:cNvPicPr>
                   </pic:nvPicPr>
                   <pic:blipFill>
-                    <a:blip r:embed="rId11"/>
+                    <a:blip r:embed="rId13"/>
                     <a:stretch>
                       <a:fillRect/>
                     </a:stretch>
@@ -2370,7 +2419,7 @@
                     </pic:cNvPicPr>
                   </pic:nvPicPr>
                   <pic:blipFill>
-                    <a:blip r:embed="rId12"/>
+                    <a:blip r:embed="rId14"/>
                     <a:stretch>
                       <a:fillRect/>
                     </a:stretch>
@@ -2565,6 +2614,31 @@
     </w:sectPr>
   </w:body>
 </w:document>
+</file>
+
+<file path=word/endnotes.xml><?xml version="1.0" encoding="utf-8"?>
+<w:endnotes xmlns:wpc="http://schemas.microsoft.com/office/word/2010/wordprocessingCanvas" xmlns:mc="http://schemas.openxmlformats.org/markup-compatibility/2006" xmlns:o="urn:schemas-microsoft-com:office:office" xmlns:r="http://schemas.openxmlformats.org/officeDocument/2006/relationships" xmlns:m="http://schemas.openxmlformats.org/officeDocument/2006/math" xmlns:v="urn:schemas-microsoft-com:vml" xmlns:wp14="http://schemas.microsoft.com/office/word/2010/wordprocessingDrawing" xmlns:wp="http://schemas.openxmlformats.org/drawingml/2006/wordprocessingDrawing" xmlns:w="http://schemas.openxmlformats.org/wordprocessingml/2006/main" xmlns:w14="http://schemas.microsoft.com/office/word/2010/wordml" xmlns:w15="http://schemas.microsoft.com/office/word/2012/wordml" xmlns:w10="urn:schemas-microsoft-com:office:word" xmlns:wpg="http://schemas.microsoft.com/office/word/2010/wordprocessingGroup" xmlns:wpi="http://schemas.microsoft.com/office/word/2010/wordprocessingInk" xmlns:wne="http://schemas.microsoft.com/office/word/2006/wordml" xmlns:wps="http://schemas.microsoft.com/office/word/2010/wordprocessingShape" xmlns:wpsCustomData="http://www.wps.cn/officeDocument/2013/wpsCustomData" mc:Ignorable="w14 w15 wp14">
+  <w:endnote w:type="separator" w:id="0">
+    <w:p>
+      <w:pPr>
+        <w:spacing w:line="240" w:lineRule="auto"/>
+      </w:pPr>
+      <w:r>
+        <w:separator/>
+      </w:r>
+    </w:p>
+  </w:endnote>
+  <w:endnote w:type="continuationSeparator" w:id="1">
+    <w:p>
+      <w:pPr>
+        <w:spacing w:line="240" w:lineRule="auto"/>
+      </w:pPr>
+      <w:r>
+        <w:continuationSeparator/>
+      </w:r>
+    </w:p>
+  </w:endnote>
+</w:endnotes>
 </file>
 
 <file path=word/footer1.xml><?xml version="1.0" encoding="utf-8"?>
@@ -2597,7 +2671,7 @@
       <mc:AlternateContent>
         <mc:Choice Requires="wps">
           <w:drawing>
-            <wp:anchor distT="0" distB="0" distL="114300" distR="114300" simplePos="0" relativeHeight="251663360" behindDoc="0" locked="0" layoutInCell="1" allowOverlap="1">
+            <wp:anchor distT="0" distB="0" distL="114300" distR="114300" simplePos="0" relativeHeight="251660288" behindDoc="0" locked="0" layoutInCell="1" allowOverlap="1">
               <wp:simplePos x="0" y="0"/>
               <wp:positionH relativeFrom="margin">
                 <wp:align>center</wp:align>
@@ -2694,7 +2768,7 @@
         </mc:Choice>
         <mc:Fallback>
           <w:pict>
-            <v:shape id="_x0000_s1026" o:spid="_x0000_s1026" o:spt="202" type="#_x0000_t202" style="position:absolute;left:0pt;margin-top:0pt;height:144pt;width:144pt;mso-position-horizontal:center;mso-position-horizontal-relative:margin;mso-wrap-style:none;z-index:251663360;mso-width-relative:page;mso-height-relative:page;" filled="f" stroked="f" coordsize="21600,21600" o:gfxdata="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">
+            <v:shape id="Текстовое поле 4" o:spid="_x0000_s1026" o:spt="202" type="#_x0000_t202" style="position:absolute;left:0pt;margin-top:0pt;height:144pt;width:144pt;mso-position-horizontal:center;mso-position-horizontal-relative:margin;mso-wrap-style:none;z-index:251660288;mso-width-relative:page;mso-height-relative:page;" filled="f" stroked="f" coordsize="21600,21600" o:gfxdata="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">
               <v:fill on="f" focussize="0,0"/>
               <v:stroke on="f" weight="0.5pt"/>
               <v:imagedata o:title=""/>
@@ -2753,7 +2827,7 @@
       <mc:AlternateContent>
         <mc:Choice Requires="wps">
           <w:drawing>
-            <wp:anchor distT="0" distB="0" distL="114300" distR="114300" simplePos="0" relativeHeight="251661312" behindDoc="0" locked="0" layoutInCell="1" allowOverlap="1">
+            <wp:anchor distT="0" distB="0" distL="114300" distR="114300" simplePos="0" relativeHeight="251659264" behindDoc="0" locked="0" layoutInCell="1" allowOverlap="1">
               <wp:simplePos x="0" y="0"/>
               <wp:positionH relativeFrom="margin">
                 <wp:align>center</wp:align>
@@ -2821,7 +2895,7 @@
         </mc:Choice>
         <mc:Fallback>
           <w:pict>
-            <v:shape id="_x0000_s1026" o:spid="_x0000_s1026" o:spt="202" type="#_x0000_t202" style="position:absolute;left:0pt;margin-top:0pt;height:144pt;width:144pt;mso-position-horizontal:center;mso-position-horizontal-relative:margin;mso-wrap-style:none;z-index:251661312;mso-width-relative:page;mso-height-relative:page;" filled="f" stroked="f" coordsize="21600,21600" o:gfxdata="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">
+            <v:shape id="Текстовое поле 1" o:spid="_x0000_s1026" o:spt="202" type="#_x0000_t202" style="position:absolute;left:0pt;margin-top:0pt;height:144pt;width:144pt;mso-position-horizontal:center;mso-position-horizontal-relative:margin;mso-wrap-style:none;z-index:251659264;mso-width-relative:page;mso-height-relative:page;" filled="f" stroked="f" coordsize="21600,21600" o:gfxdata="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">
               <v:fill on="f" focussize="0,0"/>
               <v:stroke on="f" weight="0.5pt"/>
               <v:imagedata o:title=""/>
@@ -2848,8 +2922,33 @@
 </w:ftr>
 </file>
 
+<file path=word/footnotes.xml><?xml version="1.0" encoding="utf-8"?>
+<w:footnotes xmlns:wpc="http://schemas.microsoft.com/office/word/2010/wordprocessingCanvas" xmlns:mc="http://schemas.openxmlformats.org/markup-compatibility/2006" xmlns:o="urn:schemas-microsoft-com:office:office" xmlns:r="http://schemas.openxmlformats.org/officeDocument/2006/relationships" xmlns:m="http://schemas.openxmlformats.org/officeDocument/2006/math" xmlns:v="urn:schemas-microsoft-com:vml" xmlns:wp14="http://schemas.microsoft.com/office/word/2010/wordprocessingDrawing" xmlns:wp="http://schemas.openxmlformats.org/drawingml/2006/wordprocessingDrawing" xmlns:w="http://schemas.openxmlformats.org/wordprocessingml/2006/main" xmlns:w14="http://schemas.microsoft.com/office/word/2010/wordml" xmlns:w15="http://schemas.microsoft.com/office/word/2012/wordml" xmlns:w10="urn:schemas-microsoft-com:office:word" xmlns:wpg="http://schemas.microsoft.com/office/word/2010/wordprocessingGroup" xmlns:wpi="http://schemas.microsoft.com/office/word/2010/wordprocessingInk" xmlns:wne="http://schemas.microsoft.com/office/word/2006/wordml" xmlns:wps="http://schemas.microsoft.com/office/word/2010/wordprocessingShape" xmlns:wpsCustomData="http://www.wps.cn/officeDocument/2013/wpsCustomData" mc:Ignorable="w14 w15 wp14">
+  <w:footnote w:type="separator" w:id="0">
+    <w:p>
+      <w:pPr>
+        <w:spacing w:line="240" w:lineRule="auto"/>
+      </w:pPr>
+      <w:r>
+        <w:separator/>
+      </w:r>
+    </w:p>
+  </w:footnote>
+  <w:footnote w:type="continuationSeparator" w:id="1">
+    <w:p>
+      <w:pPr>
+        <w:spacing w:line="240" w:lineRule="auto"/>
+      </w:pPr>
+      <w:r>
+        <w:continuationSeparator/>
+      </w:r>
+    </w:p>
+  </w:footnote>
+</w:footnotes>
+</file>
+
 <file path=word/numbering.xml><?xml version="1.0" encoding="utf-8"?>
-<w:numbering xmlns:wpc="http://schemas.microsoft.com/office/word/2010/wordprocessingCanvas" xmlns:mc="http://schemas.openxmlformats.org/markup-compatibility/2006" xmlns:o="urn:schemas-microsoft-com:office:office" xmlns:r="http://schemas.openxmlformats.org/officeDocument/2006/relationships" xmlns:m="http://schemas.openxmlformats.org/officeDocument/2006/math" xmlns:v="urn:schemas-microsoft-com:vml" xmlns:wp14="http://schemas.microsoft.com/office/word/2010/wordprocessingDrawing" xmlns:wp="http://schemas.openxmlformats.org/drawingml/2006/wordprocessingDrawing" xmlns:w10="urn:schemas-microsoft-com:office:word" xmlns:w="http://schemas.openxmlformats.org/wordprocessingml/2006/main" xmlns:w14="http://schemas.microsoft.com/office/word/2010/wordml" xmlns:wpg="http://schemas.microsoft.com/office/word/2010/wordprocessingGroup" xmlns:wpi="http://schemas.microsoft.com/office/word/2010/wordprocessingInk" xmlns:wne="http://schemas.microsoft.com/office/word/2006/wordml" xmlns:wps="http://schemas.microsoft.com/office/word/2010/wordprocessingShape" mc:Ignorable="w14 wp14">
+<w:numbering xmlns:wpc="http://schemas.microsoft.com/office/word/2010/wordprocessingCanvas" xmlns:mc="http://schemas.openxmlformats.org/markup-compatibility/2006" xmlns:o="urn:schemas-microsoft-com:office:office" xmlns:r="http://schemas.openxmlformats.org/officeDocument/2006/relationships" xmlns:m="http://schemas.openxmlformats.org/officeDocument/2006/math" xmlns:v="urn:schemas-microsoft-com:vml" xmlns:wp14="http://schemas.microsoft.com/office/word/2010/wordprocessingDrawing" xmlns:wp="http://schemas.openxmlformats.org/drawingml/2006/wordprocessingDrawing" xmlns:w10="urn:schemas-microsoft-com:office:word" xmlns:w="http://schemas.openxmlformats.org/wordprocessingml/2006/main" xmlns:w14="http://schemas.microsoft.com/office/word/2010/wordml" xmlns:wpg="http://schemas.microsoft.com/office/word/2010/wordprocessingGroup" xmlns:wpi="http://schemas.microsoft.com/office/word/2010/wordprocessingInk" xmlns:wne="http://schemas.microsoft.com/office/word/2006/wordml" xmlns:wps="http://schemas.microsoft.com/office/word/2010/wordprocessingShape" xmlns:wpsCustomData="http://www.wps.cn/officeDocument/2013/wpsCustomData" mc:Ignorable="w14 wp14">
   <w:abstractNum w:abstractNumId="0">
     <w:nsid w:val="8CDFAB88"/>
     <w:multiLevelType w:val="singleLevel"/>
@@ -2884,13 +2983,14 @@
 </file>
 
 <file path=word/styles.xml><?xml version="1.0" encoding="utf-8"?>
-<w:styles xmlns:mc="http://schemas.openxmlformats.org/markup-compatibility/2006" xmlns:o="urn:schemas-microsoft-com:office:office" xmlns:r="http://schemas.openxmlformats.org/officeDocument/2006/relationships" xmlns:m="http://schemas.openxmlformats.org/officeDocument/2006/math" xmlns:v="urn:schemas-microsoft-com:vml" xmlns:w="http://schemas.openxmlformats.org/wordprocessingml/2006/main" xmlns:w14="http://schemas.microsoft.com/office/word/2010/wordml" xmlns:w10="urn:schemas-microsoft-com:office:word" xmlns:sl="http://schemas.openxmlformats.org/schemaLibrary/2006/main" mc:Ignorable="w14">
+<w:styles xmlns:mc="http://schemas.openxmlformats.org/markup-compatibility/2006" xmlns:o="urn:schemas-microsoft-com:office:office" xmlns:r="http://schemas.openxmlformats.org/officeDocument/2006/relationships" xmlns:m="http://schemas.openxmlformats.org/officeDocument/2006/math" xmlns:v="urn:schemas-microsoft-com:vml" xmlns:w="http://schemas.openxmlformats.org/wordprocessingml/2006/main" xmlns:w14="http://schemas.microsoft.com/office/word/2010/wordml" xmlns:w10="urn:schemas-microsoft-com:office:word" xmlns:sl="http://schemas.openxmlformats.org/schemaLibrary/2006/main" xmlns:wpsCustomData="http://www.wps.cn/officeDocument/2013/wpsCustomData" mc:Ignorable="w14">
   <w:docDefaults>
     <w:rPrDefault>
       <w:rPr>
         <w:rFonts w:ascii="Times New Roman" w:hAnsi="Times New Roman" w:eastAsia="SimSun" w:cs="Times New Roman"/>
       </w:rPr>
     </w:rPrDefault>
+    <w:pPrDefault/>
   </w:docDefaults>
   <w:latentStyles w:count="260" w:defQFormat="0" w:defUnhideWhenUsed="1" w:defSemiHidden="1" w:defUIPriority="99" w:defLockedState="0">
     <w:lsdException w:qFormat="1" w:unhideWhenUsed="0" w:uiPriority="0" w:semiHidden="0" w:name="Normal"/>
@@ -3043,6 +3143,104 @@
     <w:lsdException w:unhideWhenUsed="0" w:uiPriority="0" w:semiHidden="0" w:name="Balloon Text"/>
     <w:lsdException w:unhideWhenUsed="0" w:uiPriority="0" w:semiHidden="0" w:name="Table Grid"/>
     <w:lsdException w:unhideWhenUsed="0" w:uiPriority="0" w:semiHidden="0" w:name="Table Theme"/>
+    <w:lsdException w:unhideWhenUsed="0" w:uiPriority="60" w:semiHidden="0" w:name="Light Shading"/>
+    <w:lsdException w:unhideWhenUsed="0" w:uiPriority="61" w:semiHidden="0" w:name="Light List"/>
+    <w:lsdException w:unhideWhenUsed="0" w:uiPriority="62" w:semiHidden="0" w:name="Light Grid"/>
+    <w:lsdException w:unhideWhenUsed="0" w:uiPriority="63" w:semiHidden="0" w:name="Medium Shading 1"/>
+    <w:lsdException w:unhideWhenUsed="0" w:uiPriority="64" w:semiHidden="0" w:name="Medium Shading 2"/>
+    <w:lsdException w:unhideWhenUsed="0" w:uiPriority="65" w:semiHidden="0" w:name="Medium List 1"/>
+    <w:lsdException w:unhideWhenUsed="0" w:uiPriority="66" w:semiHidden="0" w:name="Medium List 2"/>
+    <w:lsdException w:unhideWhenUsed="0" w:uiPriority="67" w:semiHidden="0" w:name="Medium Grid 1"/>
+    <w:lsdException w:unhideWhenUsed="0" w:uiPriority="68" w:semiHidden="0" w:name="Medium Grid 2"/>
+    <w:lsdException w:unhideWhenUsed="0" w:uiPriority="69" w:semiHidden="0" w:name="Medium Grid 3"/>
+    <w:lsdException w:unhideWhenUsed="0" w:uiPriority="70" w:semiHidden="0" w:name="Dark List"/>
+    <w:lsdException w:unhideWhenUsed="0" w:uiPriority="71" w:semiHidden="0" w:name="Colorful Shading"/>
+    <w:lsdException w:unhideWhenUsed="0" w:uiPriority="72" w:semiHidden="0" w:name="Colorful List"/>
+    <w:lsdException w:unhideWhenUsed="0" w:uiPriority="73" w:semiHidden="0" w:name="Colorful Grid"/>
+    <w:lsdException w:unhideWhenUsed="0" w:uiPriority="60" w:semiHidden="0" w:name="Light Shading Accent 1"/>
+    <w:lsdException w:unhideWhenUsed="0" w:uiPriority="61" w:semiHidden="0" w:name="Light List Accent 1"/>
+    <w:lsdException w:unhideWhenUsed="0" w:uiPriority="62" w:semiHidden="0" w:name="Light Grid Accent 1"/>
+    <w:lsdException w:unhideWhenUsed="0" w:uiPriority="63" w:semiHidden="0" w:name="Medium Shading 1 Accent 1"/>
+    <w:lsdException w:unhideWhenUsed="0" w:uiPriority="64" w:semiHidden="0" w:name="Medium Shading 2 Accent 1"/>
+    <w:lsdException w:unhideWhenUsed="0" w:uiPriority="65" w:semiHidden="0" w:name="Medium List 1 Accent 1"/>
+    <w:lsdException w:unhideWhenUsed="0" w:uiPriority="66" w:semiHidden="0" w:name="Medium List 2 Accent 1"/>
+    <w:lsdException w:unhideWhenUsed="0" w:uiPriority="67" w:semiHidden="0" w:name="Medium Grid 1 Accent 1"/>
+    <w:lsdException w:unhideWhenUsed="0" w:uiPriority="68" w:semiHidden="0" w:name="Medium Grid 2 Accent 1"/>
+    <w:lsdException w:unhideWhenUsed="0" w:uiPriority="69" w:semiHidden="0" w:name="Medium Grid 3 Accent 1"/>
+    <w:lsdException w:unhideWhenUsed="0" w:uiPriority="70" w:semiHidden="0" w:name="Dark List Accent 1"/>
+    <w:lsdException w:unhideWhenUsed="0" w:uiPriority="71" w:semiHidden="0" w:name="Colorful Shading Accent 1"/>
+    <w:lsdException w:unhideWhenUsed="0" w:uiPriority="72" w:semiHidden="0" w:name="Colorful List Accent 1"/>
+    <w:lsdException w:unhideWhenUsed="0" w:uiPriority="73" w:semiHidden="0" w:name="Colorful Grid Accent 1"/>
+    <w:lsdException w:unhideWhenUsed="0" w:uiPriority="60" w:semiHidden="0" w:name="Light Shading Accent 2"/>
+    <w:lsdException w:unhideWhenUsed="0" w:uiPriority="61" w:semiHidden="0" w:name="Light List Accent 2"/>
+    <w:lsdException w:unhideWhenUsed="0" w:uiPriority="62" w:semiHidden="0" w:name="Light Grid Accent 2"/>
+    <w:lsdException w:unhideWhenUsed="0" w:uiPriority="63" w:semiHidden="0" w:name="Medium Shading 1 Accent 2"/>
+    <w:lsdException w:unhideWhenUsed="0" w:uiPriority="64" w:semiHidden="0" w:name="Medium Shading 2 Accent 2"/>
+    <w:lsdException w:unhideWhenUsed="0" w:uiPriority="65" w:semiHidden="0" w:name="Medium List 1 Accent 2"/>
+    <w:lsdException w:unhideWhenUsed="0" w:uiPriority="66" w:semiHidden="0" w:name="Medium List 2 Accent 2"/>
+    <w:lsdException w:unhideWhenUsed="0" w:uiPriority="67" w:semiHidden="0" w:name="Medium Grid 1 Accent 2"/>
+    <w:lsdException w:unhideWhenUsed="0" w:uiPriority="68" w:semiHidden="0" w:name="Medium Grid 2 Accent 2"/>
+    <w:lsdException w:unhideWhenUsed="0" w:uiPriority="69" w:semiHidden="0" w:name="Medium Grid 3 Accent 2"/>
+    <w:lsdException w:unhideWhenUsed="0" w:uiPriority="70" w:semiHidden="0" w:name="Dark List Accent 2"/>
+    <w:lsdException w:unhideWhenUsed="0" w:uiPriority="71" w:semiHidden="0" w:name="Colorful Shading Accent 2"/>
+    <w:lsdException w:unhideWhenUsed="0" w:uiPriority="72" w:semiHidden="0" w:name="Colorful List Accent 2"/>
+    <w:lsdException w:unhideWhenUsed="0" w:uiPriority="73" w:semiHidden="0" w:name="Colorful Grid Accent 2"/>
+    <w:lsdException w:unhideWhenUsed="0" w:uiPriority="60" w:semiHidden="0" w:name="Light Shading Accent 3"/>
+    <w:lsdException w:unhideWhenUsed="0" w:uiPriority="61" w:semiHidden="0" w:name="Light List Accent 3"/>
+    <w:lsdException w:unhideWhenUsed="0" w:uiPriority="62" w:semiHidden="0" w:name="Light Grid Accent 3"/>
+    <w:lsdException w:unhideWhenUsed="0" w:uiPriority="63" w:semiHidden="0" w:name="Medium Shading 1 Accent 3"/>
+    <w:lsdException w:unhideWhenUsed="0" w:uiPriority="64" w:semiHidden="0" w:name="Medium Shading 2 Accent 3"/>
+    <w:lsdException w:unhideWhenUsed="0" w:uiPriority="65" w:semiHidden="0" w:name="Medium List 1 Accent 3"/>
+    <w:lsdException w:unhideWhenUsed="0" w:uiPriority="66" w:semiHidden="0" w:name="Medium List 2 Accent 3"/>
+    <w:lsdException w:unhideWhenUsed="0" w:uiPriority="67" w:semiHidden="0" w:name="Medium Grid 1 Accent 3"/>
+    <w:lsdException w:unhideWhenUsed="0" w:uiPriority="68" w:semiHidden="0" w:name="Medium Grid 2 Accent 3"/>
+    <w:lsdException w:unhideWhenUsed="0" w:uiPriority="69" w:semiHidden="0" w:name="Medium Grid 3 Accent 3"/>
+    <w:lsdException w:unhideWhenUsed="0" w:uiPriority="70" w:semiHidden="0" w:name="Dark List Accent 3"/>
+    <w:lsdException w:unhideWhenUsed="0" w:uiPriority="71" w:semiHidden="0" w:name="Colorful Shading Accent 3"/>
+    <w:lsdException w:unhideWhenUsed="0" w:uiPriority="72" w:semiHidden="0" w:name="Colorful List Accent 3"/>
+    <w:lsdException w:unhideWhenUsed="0" w:uiPriority="73" w:semiHidden="0" w:name="Colorful Grid Accent 3"/>
+    <w:lsdException w:unhideWhenUsed="0" w:uiPriority="60" w:semiHidden="0" w:name="Light Shading Accent 4"/>
+    <w:lsdException w:unhideWhenUsed="0" w:uiPriority="61" w:semiHidden="0" w:name="Light List Accent 4"/>
+    <w:lsdException w:unhideWhenUsed="0" w:uiPriority="62" w:semiHidden="0" w:name="Light Grid Accent 4"/>
+    <w:lsdException w:unhideWhenUsed="0" w:uiPriority="63" w:semiHidden="0" w:name="Medium Shading 1 Accent 4"/>
+    <w:lsdException w:unhideWhenUsed="0" w:uiPriority="64" w:semiHidden="0" w:name="Medium Shading 2 Accent 4"/>
+    <w:lsdException w:unhideWhenUsed="0" w:uiPriority="65" w:semiHidden="0" w:name="Medium List 1 Accent 4"/>
+    <w:lsdException w:unhideWhenUsed="0" w:uiPriority="66" w:semiHidden="0" w:name="Medium List 2 Accent 4"/>
+    <w:lsdException w:unhideWhenUsed="0" w:uiPriority="67" w:semiHidden="0" w:name="Medium Grid 1 Accent 4"/>
+    <w:lsdException w:unhideWhenUsed="0" w:uiPriority="68" w:semiHidden="0" w:name="Medium Grid 2 Accent 4"/>
+    <w:lsdException w:unhideWhenUsed="0" w:uiPriority="69" w:semiHidden="0" w:name="Medium Grid 3 Accent 4"/>
+    <w:lsdException w:unhideWhenUsed="0" w:uiPriority="70" w:semiHidden="0" w:name="Dark List Accent 4"/>
+    <w:lsdException w:unhideWhenUsed="0" w:uiPriority="71" w:semiHidden="0" w:name="Colorful Shading Accent 4"/>
+    <w:lsdException w:unhideWhenUsed="0" w:uiPriority="72" w:semiHidden="0" w:name="Colorful List Accent 4"/>
+    <w:lsdException w:unhideWhenUsed="0" w:uiPriority="73" w:semiHidden="0" w:name="Colorful Grid Accent 4"/>
+    <w:lsdException w:unhideWhenUsed="0" w:uiPriority="60" w:semiHidden="0" w:name="Light Shading Accent 5"/>
+    <w:lsdException w:unhideWhenUsed="0" w:uiPriority="61" w:semiHidden="0" w:name="Light List Accent 5"/>
+    <w:lsdException w:unhideWhenUsed="0" w:uiPriority="62" w:semiHidden="0" w:name="Light Grid Accent 5"/>
+    <w:lsdException w:unhideWhenUsed="0" w:uiPriority="63" w:semiHidden="0" w:name="Medium Shading 1 Accent 5"/>
+    <w:lsdException w:unhideWhenUsed="0" w:uiPriority="64" w:semiHidden="0" w:name="Medium Shading 2 Accent 5"/>
+    <w:lsdException w:unhideWhenUsed="0" w:uiPriority="65" w:semiHidden="0" w:name="Medium List 1 Accent 5"/>
+    <w:lsdException w:unhideWhenUsed="0" w:uiPriority="66" w:semiHidden="0" w:name="Medium List 2 Accent 5"/>
+    <w:lsdException w:unhideWhenUsed="0" w:uiPriority="67" w:semiHidden="0" w:name="Medium Grid 1 Accent 5"/>
+    <w:lsdException w:unhideWhenUsed="0" w:uiPriority="68" w:semiHidden="0" w:name="Medium Grid 2 Accent 5"/>
+    <w:lsdException w:unhideWhenUsed="0" w:uiPriority="69" w:semiHidden="0" w:name="Medium Grid 3 Accent 5"/>
+    <w:lsdException w:unhideWhenUsed="0" w:uiPriority="70" w:semiHidden="0" w:name="Dark List Accent 5"/>
+    <w:lsdException w:unhideWhenUsed="0" w:uiPriority="71" w:semiHidden="0" w:name="Colorful Shading Accent 5"/>
+    <w:lsdException w:unhideWhenUsed="0" w:uiPriority="72" w:semiHidden="0" w:name="Colorful List Accent 5"/>
+    <w:lsdException w:unhideWhenUsed="0" w:uiPriority="73" w:semiHidden="0" w:name="Colorful Grid Accent 5"/>
+    <w:lsdException w:unhideWhenUsed="0" w:uiPriority="60" w:semiHidden="0" w:name="Light Shading Accent 6"/>
+    <w:lsdException w:unhideWhenUsed="0" w:uiPriority="61" w:semiHidden="0" w:name="Light List Accent 6"/>
+    <w:lsdException w:unhideWhenUsed="0" w:uiPriority="62" w:semiHidden="0" w:name="Light Grid Accent 6"/>
+    <w:lsdException w:unhideWhenUsed="0" w:uiPriority="63" w:semiHidden="0" w:name="Medium Shading 1 Accent 6"/>
+    <w:lsdException w:unhideWhenUsed="0" w:uiPriority="64" w:semiHidden="0" w:name="Medium Shading 2 Accent 6"/>
+    <w:lsdException w:unhideWhenUsed="0" w:uiPriority="65" w:semiHidden="0" w:name="Medium List 1 Accent 6"/>
+    <w:lsdException w:unhideWhenUsed="0" w:uiPriority="66" w:semiHidden="0" w:name="Medium List 2 Accent 6"/>
+    <w:lsdException w:unhideWhenUsed="0" w:uiPriority="67" w:semiHidden="0" w:name="Medium Grid 1 Accent 6"/>
+    <w:lsdException w:unhideWhenUsed="0" w:uiPriority="68" w:semiHidden="0" w:name="Medium Grid 2 Accent 6"/>
+    <w:lsdException w:unhideWhenUsed="0" w:uiPriority="69" w:semiHidden="0" w:name="Medium Grid 3 Accent 6"/>
+    <w:lsdException w:unhideWhenUsed="0" w:uiPriority="70" w:semiHidden="0" w:name="Dark List Accent 6"/>
+    <w:lsdException w:unhideWhenUsed="0" w:uiPriority="71" w:semiHidden="0" w:name="Colorful Shading Accent 6"/>
+    <w:lsdException w:unhideWhenUsed="0" w:uiPriority="72" w:semiHidden="0" w:name="Colorful List Accent 6"/>
+    <w:lsdException w:unhideWhenUsed="0" w:uiPriority="73" w:semiHidden="0" w:name="Colorful Grid Accent 6"/>
   </w:latentStyles>
   <w:style w:type="paragraph" w:default="1" w:styleId="1">
     <w:name w:val="Normal"/>
@@ -3171,19 +3369,18 @@
       <w:szCs w:val="26"/>
     </w:rPr>
   </w:style>
-  <w:style w:type="character" w:default="1" w:styleId="12">
+  <w:style w:type="character" w:default="1" w:styleId="7">
     <w:name w:val="Default Paragraph Font"/>
     <w:semiHidden/>
     <w:qFormat/>
     <w:uiPriority w:val="0"/>
   </w:style>
-  <w:style w:type="table" w:default="1" w:styleId="15">
+  <w:style w:type="table" w:default="1" w:styleId="8">
     <w:name w:val="Normal Table"/>
     <w:semiHidden/>
     <w:qFormat/>
     <w:uiPriority w:val="0"/>
     <w:tblPr>
-      <w:tblLayout w:type="fixed"/>
       <w:tblCellMar>
         <w:top w:w="0" w:type="dxa"/>
         <w:left w:w="108" w:type="dxa"/>
@@ -3192,32 +3389,15 @@
       </w:tblCellMar>
     </w:tblPr>
   </w:style>
-  <w:style w:type="paragraph" w:styleId="7">
-    <w:name w:val="header"/>
-    <w:basedOn w:val="1"/>
-    <w:uiPriority w:val="0"/>
-    <w:pPr>
-      <w:tabs>
-        <w:tab w:val="center" w:pos="4153"/>
-        <w:tab w:val="right" w:pos="8306"/>
-      </w:tabs>
-    </w:pPr>
-  </w:style>
-  <w:style w:type="paragraph" w:styleId="8">
-    <w:name w:val="toc 1"/>
-    <w:basedOn w:val="1"/>
-    <w:next w:val="1"/>
-    <w:uiPriority w:val="0"/>
-  </w:style>
-  <w:style w:type="paragraph" w:styleId="9">
-    <w:name w:val="toc 2"/>
-    <w:basedOn w:val="1"/>
-    <w:next w:val="1"/>
+  <w:style w:type="character" w:styleId="9">
+    <w:name w:val="Emphasis"/>
+    <w:basedOn w:val="7"/>
     <w:qFormat/>
     <w:uiPriority w:val="0"/>
-    <w:pPr>
-      <w:ind w:left="420" w:leftChars="200"/>
-    </w:pPr>
+    <w:rPr>
+      <w:i/>
+      <w:iCs/>
+    </w:rPr>
   </w:style>
   <w:style w:type="paragraph" w:styleId="10">
     <w:name w:val="footer"/>
@@ -3232,6 +3412,17 @@
     </w:pPr>
   </w:style>
   <w:style w:type="paragraph" w:styleId="11">
+    <w:name w:val="header"/>
+    <w:basedOn w:val="1"/>
+    <w:uiPriority w:val="0"/>
+    <w:pPr>
+      <w:tabs>
+        <w:tab w:val="center" w:pos="4153"/>
+        <w:tab w:val="right" w:pos="8306"/>
+      </w:tabs>
+    </w:pPr>
+  </w:style>
+  <w:style w:type="paragraph" w:styleId="12">
     <w:name w:val="Normal (Web)"/>
     <w:qFormat/>
     <w:uiPriority w:val="0"/>
@@ -3249,24 +3440,30 @@
     </w:rPr>
   </w:style>
   <w:style w:type="character" w:styleId="13">
-    <w:name w:val="Emphasis"/>
-    <w:basedOn w:val="12"/>
-    <w:qFormat/>
-    <w:uiPriority w:val="0"/>
-    <w:rPr>
-      <w:i/>
-      <w:iCs/>
-    </w:rPr>
-  </w:style>
-  <w:style w:type="character" w:styleId="14">
     <w:name w:val="Strong"/>
-    <w:basedOn w:val="12"/>
+    <w:basedOn w:val="7"/>
     <w:qFormat/>
     <w:uiPriority w:val="0"/>
     <w:rPr>
       <w:b/>
       <w:bCs/>
     </w:rPr>
+  </w:style>
+  <w:style w:type="paragraph" w:styleId="14">
+    <w:name w:val="toc 1"/>
+    <w:basedOn w:val="1"/>
+    <w:next w:val="1"/>
+    <w:uiPriority w:val="0"/>
+  </w:style>
+  <w:style w:type="paragraph" w:styleId="15">
+    <w:name w:val="toc 2"/>
+    <w:basedOn w:val="1"/>
+    <w:next w:val="1"/>
+    <w:qFormat/>
+    <w:uiPriority w:val="0"/>
+    <w:pPr>
+      <w:ind w:left="420" w:leftChars="200"/>
+    </w:pPr>
   </w:style>
   <w:style w:type="paragraph" w:customStyle="1" w:styleId="16">
     <w:name w:val="WPSOffice Ручная таблица 1"/>

</xml_diff>